<commit_message>
RAD creazione e Introduzione
Scopo del sistema,Ambito del sistema,Obiettivi e criteri di successo del progetto e Panoramica
</commit_message>
<xml_diff>
--- a/Deliverables/ProblemStatement_NashiraCustomGuitars.docx
+++ b/Deliverables/ProblemStatement_NashiraCustomGuitars.docx
@@ -1318,7 +1318,7 @@
                 <w:rFonts w:ascii="Times New Roman" w:eastAsia="Times New Roman" w:hAnsi="Times New Roman" w:cs="Times New Roman"/>
                 <w:color w:val="auto"/>
               </w:rPr>
-              <w:t>1.0</w:t>
+              <w:t>1.1</w:t>
             </w:r>
           </w:p>
         </w:tc>
@@ -1450,7 +1450,7 @@
                 <w:rFonts w:ascii="Times New Roman" w:eastAsia="Times New Roman" w:hAnsi="Times New Roman" w:cs="Times New Roman"/>
                 <w:color w:val="auto"/>
               </w:rPr>
-              <w:t>1.0</w:t>
+              <w:t>1.2</w:t>
             </w:r>
           </w:p>
         </w:tc>
@@ -1582,7 +1582,7 @@
                 <w:rFonts w:ascii="Times New Roman" w:eastAsia="Times New Roman" w:hAnsi="Times New Roman" w:cs="Times New Roman"/>
                 <w:color w:val="auto"/>
               </w:rPr>
-              <w:t>1.0</w:t>
+              <w:t>1.3</w:t>
             </w:r>
           </w:p>
         </w:tc>
@@ -1728,7 +1728,7 @@
                 <w:rFonts w:ascii="Times New Roman" w:eastAsia="Times New Roman" w:hAnsi="Times New Roman" w:cs="Times New Roman"/>
                 <w:color w:val="auto"/>
               </w:rPr>
-              <w:t>1.1</w:t>
+              <w:t>1.4</w:t>
             </w:r>
           </w:p>
         </w:tc>
@@ -1848,28 +1848,13 @@
     <w:p/>
     <w:p/>
     <w:p/>
-    <w:p/>
-    <w:p/>
-    <w:p/>
-    <w:p/>
-    <w:p/>
-    <w:p/>
-    <w:p/>
-    <w:p/>
-    <w:p/>
-    <w:p/>
-    <w:p/>
-    <w:p/>
-    <w:p/>
-    <w:p/>
-    <w:p/>
-    <w:p/>
     <w:p>
       <w:r>
         <w:rPr>
           <w:noProof/>
           <w:bdr w:val="none" w:sz="0" w:space="0" w:color="auto" w:frame="1"/>
         </w:rPr>
+        <w:lastRenderedPageBreak/>
         <w:drawing>
           <wp:anchor distT="0" distB="0" distL="114300" distR="114300" simplePos="0" relativeHeight="251662336" behindDoc="1" locked="0" layoutInCell="1" allowOverlap="1" wp14:anchorId="1A072A9D" wp14:editId="1FFA8308">
             <wp:simplePos x="0" y="0"/>
@@ -2287,7 +2272,179 @@
           <w:sz w:val="28"/>
           <w:szCs w:val="28"/>
         </w:rPr>
+        <w:t>6</w:t>
+      </w:r>
+    </w:p>
+    <w:p>
+      <w:pPr>
+        <w:pStyle w:val="Paragrafoelenco"/>
+        <w:numPr>
+          <w:ilvl w:val="1"/>
+          <w:numId w:val="24"/>
+        </w:numPr>
+        <w:jc w:val="both"/>
+      </w:pPr>
+      <w:r>
+        <w:t>Gestione autenticazione</w:t>
+      </w:r>
+      <w:r>
+        <w:tab/>
+      </w:r>
+      <w:r>
+        <w:tab/>
+      </w:r>
+      <w:r>
+        <w:tab/>
+      </w:r>
+      <w:r>
+        <w:tab/>
+      </w:r>
+      <w:r>
+        <w:tab/>
+      </w:r>
+      <w:r>
+        <w:tab/>
+      </w:r>
+      <w:r>
+        <w:tab/>
+      </w:r>
+      <w:r>
+        <w:rPr>
+          <w:sz w:val="28"/>
+        </w:rPr>
         <w:t>7</w:t>
+      </w:r>
+    </w:p>
+    <w:p>
+      <w:pPr>
+        <w:pStyle w:val="Paragrafoelenco"/>
+        <w:numPr>
+          <w:ilvl w:val="1"/>
+          <w:numId w:val="24"/>
+        </w:numPr>
+        <w:jc w:val="both"/>
+      </w:pPr>
+      <w:r>
+        <w:t>Gestione chitarre</w:t>
+      </w:r>
+      <w:r>
+        <w:tab/>
+      </w:r>
+      <w:r>
+        <w:tab/>
+      </w:r>
+      <w:r>
+        <w:tab/>
+      </w:r>
+      <w:r>
+        <w:tab/>
+      </w:r>
+      <w:r>
+        <w:tab/>
+      </w:r>
+      <w:r>
+        <w:tab/>
+      </w:r>
+      <w:r>
+        <w:tab/>
+      </w:r>
+      <w:r>
+        <w:tab/>
+      </w:r>
+      <w:r>
+        <w:rPr>
+          <w:sz w:val="28"/>
+          <w:szCs w:val="28"/>
+        </w:rPr>
+        <w:t>8</w:t>
+      </w:r>
+    </w:p>
+    <w:p>
+      <w:pPr>
+        <w:pStyle w:val="Paragrafoelenco"/>
+        <w:numPr>
+          <w:ilvl w:val="1"/>
+          <w:numId w:val="24"/>
+        </w:numPr>
+        <w:jc w:val="both"/>
+      </w:pPr>
+      <w:r>
+        <w:t>Gestione amministratore</w:t>
+      </w:r>
+      <w:r>
+        <w:tab/>
+      </w:r>
+      <w:r>
+        <w:tab/>
+      </w:r>
+      <w:r>
+        <w:tab/>
+      </w:r>
+      <w:r>
+        <w:tab/>
+      </w:r>
+      <w:r>
+        <w:tab/>
+      </w:r>
+      <w:r>
+        <w:tab/>
+      </w:r>
+      <w:r>
+        <w:tab/>
+      </w:r>
+      <w:r>
+        <w:rPr>
+          <w:sz w:val="28"/>
+          <w:szCs w:val="28"/>
+        </w:rPr>
+        <w:t>9</w:t>
+      </w:r>
+    </w:p>
+    <w:p>
+      <w:pPr>
+        <w:pStyle w:val="Paragrafoelenco"/>
+        <w:numPr>
+          <w:ilvl w:val="1"/>
+          <w:numId w:val="24"/>
+        </w:numPr>
+        <w:jc w:val="both"/>
+      </w:pPr>
+      <w:r>
+        <w:t>Assistenza</w:t>
+      </w:r>
+      <w:r>
+        <w:tab/>
+      </w:r>
+      <w:r>
+        <w:tab/>
+      </w:r>
+      <w:r>
+        <w:tab/>
+      </w:r>
+      <w:r>
+        <w:tab/>
+      </w:r>
+      <w:r>
+        <w:tab/>
+      </w:r>
+      <w:r>
+        <w:tab/>
+      </w:r>
+      <w:r>
+        <w:tab/>
+      </w:r>
+      <w:r>
+        <w:tab/>
+      </w:r>
+      <w:r>
+        <w:tab/>
+      </w:r>
+      <w:r>
+        <w:rPr>
+          <w:sz w:val="28"/>
+          <w:szCs w:val="28"/>
+        </w:rPr>
+        <w:t>9</w:t>
       </w:r>
     </w:p>
     <w:p>
@@ -2377,6 +2534,396 @@
     </w:p>
     <w:p>
       <w:pPr>
+        <w:pStyle w:val="Paragrafoelenco"/>
+        <w:numPr>
+          <w:ilvl w:val="1"/>
+          <w:numId w:val="1"/>
+        </w:numPr>
+        <w:jc w:val="both"/>
+      </w:pPr>
+      <w:r>
+        <w:t>Usabilità</w:t>
+      </w:r>
+      <w:r>
+        <w:tab/>
+      </w:r>
+      <w:r>
+        <w:tab/>
+      </w:r>
+      <w:r>
+        <w:tab/>
+      </w:r>
+      <w:r>
+        <w:tab/>
+      </w:r>
+      <w:r>
+        <w:tab/>
+      </w:r>
+      <w:r>
+        <w:tab/>
+      </w:r>
+      <w:r>
+        <w:tab/>
+      </w:r>
+      <w:r>
+        <w:tab/>
+      </w:r>
+      <w:r>
+        <w:tab/>
+      </w:r>
+      <w:r>
+        <w:rPr>
+          <w:sz w:val="28"/>
+        </w:rPr>
+        <w:t>10</w:t>
+      </w:r>
+    </w:p>
+    <w:p>
+      <w:pPr>
+        <w:pStyle w:val="Paragrafoelenco"/>
+        <w:numPr>
+          <w:ilvl w:val="1"/>
+          <w:numId w:val="1"/>
+        </w:numPr>
+        <w:jc w:val="both"/>
+      </w:pPr>
+      <w:r>
+        <w:t>Affidabilità</w:t>
+      </w:r>
+      <w:r>
+        <w:tab/>
+      </w:r>
+      <w:r>
+        <w:tab/>
+      </w:r>
+      <w:r>
+        <w:tab/>
+      </w:r>
+      <w:r>
+        <w:tab/>
+      </w:r>
+      <w:r>
+        <w:tab/>
+      </w:r>
+      <w:r>
+        <w:tab/>
+      </w:r>
+      <w:r>
+        <w:tab/>
+      </w:r>
+      <w:r>
+        <w:tab/>
+      </w:r>
+      <w:r>
+        <w:tab/>
+      </w:r>
+      <w:r>
+        <w:rPr>
+          <w:sz w:val="28"/>
+        </w:rPr>
+        <w:t>10</w:t>
+      </w:r>
+    </w:p>
+    <w:p>
+      <w:pPr>
+        <w:pStyle w:val="Paragrafoelenco"/>
+        <w:numPr>
+          <w:ilvl w:val="1"/>
+          <w:numId w:val="1"/>
+        </w:numPr>
+        <w:jc w:val="both"/>
+      </w:pPr>
+      <w:r>
+        <w:t>Prestazioni</w:t>
+      </w:r>
+      <w:r>
+        <w:tab/>
+      </w:r>
+      <w:r>
+        <w:tab/>
+      </w:r>
+      <w:r>
+        <w:tab/>
+      </w:r>
+      <w:r>
+        <w:tab/>
+      </w:r>
+      <w:r>
+        <w:tab/>
+      </w:r>
+      <w:r>
+        <w:tab/>
+      </w:r>
+      <w:r>
+        <w:tab/>
+      </w:r>
+      <w:r>
+        <w:tab/>
+      </w:r>
+      <w:r>
+        <w:tab/>
+      </w:r>
+      <w:r>
+        <w:rPr>
+          <w:sz w:val="28"/>
+        </w:rPr>
+        <w:t>10</w:t>
+      </w:r>
+    </w:p>
+    <w:p>
+      <w:pPr>
+        <w:pStyle w:val="Paragrafoelenco"/>
+        <w:numPr>
+          <w:ilvl w:val="1"/>
+          <w:numId w:val="1"/>
+        </w:numPr>
+        <w:jc w:val="both"/>
+      </w:pPr>
+      <w:r>
+        <w:t>Supportabilità</w:t>
+      </w:r>
+      <w:r>
+        <w:tab/>
+      </w:r>
+      <w:r>
+        <w:tab/>
+      </w:r>
+      <w:r>
+        <w:tab/>
+      </w:r>
+      <w:r>
+        <w:tab/>
+      </w:r>
+      <w:r>
+        <w:tab/>
+      </w:r>
+      <w:r>
+        <w:tab/>
+      </w:r>
+      <w:r>
+        <w:tab/>
+      </w:r>
+      <w:r>
+        <w:tab/>
+      </w:r>
+      <w:r>
+        <w:rPr>
+          <w:sz w:val="28"/>
+        </w:rPr>
+        <w:t>11</w:t>
+      </w:r>
+    </w:p>
+    <w:p>
+      <w:pPr>
+        <w:pStyle w:val="Paragrafoelenco"/>
+        <w:numPr>
+          <w:ilvl w:val="1"/>
+          <w:numId w:val="1"/>
+        </w:numPr>
+        <w:jc w:val="both"/>
+      </w:pPr>
+      <w:r>
+        <w:t>Implementazione</w:t>
+      </w:r>
+      <w:r>
+        <w:tab/>
+      </w:r>
+      <w:r>
+        <w:tab/>
+      </w:r>
+      <w:r>
+        <w:tab/>
+      </w:r>
+      <w:r>
+        <w:tab/>
+      </w:r>
+      <w:r>
+        <w:tab/>
+      </w:r>
+      <w:r>
+        <w:tab/>
+      </w:r>
+      <w:r>
+        <w:tab/>
+      </w:r>
+      <w:r>
+        <w:tab/>
+      </w:r>
+      <w:r>
+        <w:rPr>
+          <w:sz w:val="28"/>
+        </w:rPr>
+        <w:t>11</w:t>
+      </w:r>
+    </w:p>
+    <w:p>
+      <w:pPr>
+        <w:pStyle w:val="Paragrafoelenco"/>
+        <w:numPr>
+          <w:ilvl w:val="1"/>
+          <w:numId w:val="1"/>
+        </w:numPr>
+        <w:jc w:val="both"/>
+      </w:pPr>
+      <w:r>
+        <w:t>Interfacce</w:t>
+      </w:r>
+      <w:r>
+        <w:tab/>
+      </w:r>
+      <w:r>
+        <w:tab/>
+      </w:r>
+      <w:r>
+        <w:tab/>
+      </w:r>
+      <w:r>
+        <w:tab/>
+      </w:r>
+      <w:r>
+        <w:tab/>
+      </w:r>
+      <w:r>
+        <w:tab/>
+      </w:r>
+      <w:r>
+        <w:tab/>
+      </w:r>
+      <w:r>
+        <w:tab/>
+      </w:r>
+      <w:r>
+        <w:tab/>
+      </w:r>
+      <w:r>
+        <w:rPr>
+          <w:sz w:val="28"/>
+        </w:rPr>
+        <w:t>11</w:t>
+      </w:r>
+    </w:p>
+    <w:p>
+      <w:pPr>
+        <w:pStyle w:val="Paragrafoelenco"/>
+        <w:numPr>
+          <w:ilvl w:val="1"/>
+          <w:numId w:val="1"/>
+        </w:numPr>
+        <w:jc w:val="both"/>
+      </w:pPr>
+      <w:r>
+        <w:t>Packaging</w:t>
+      </w:r>
+      <w:r>
+        <w:tab/>
+      </w:r>
+      <w:r>
+        <w:tab/>
+      </w:r>
+      <w:r>
+        <w:tab/>
+      </w:r>
+      <w:r>
+        <w:tab/>
+      </w:r>
+      <w:r>
+        <w:tab/>
+      </w:r>
+      <w:r>
+        <w:tab/>
+      </w:r>
+      <w:r>
+        <w:tab/>
+      </w:r>
+      <w:r>
+        <w:tab/>
+      </w:r>
+      <w:r>
+        <w:tab/>
+      </w:r>
+      <w:r>
+        <w:rPr>
+          <w:sz w:val="28"/>
+        </w:rPr>
+        <w:t>11</w:t>
+      </w:r>
+    </w:p>
+    <w:p>
+      <w:pPr>
+        <w:pStyle w:val="Paragrafoelenco"/>
+        <w:numPr>
+          <w:ilvl w:val="1"/>
+          <w:numId w:val="1"/>
+        </w:numPr>
+        <w:jc w:val="both"/>
+      </w:pPr>
+      <w:r>
+        <w:t>Legali</w:t>
+      </w:r>
+      <w:r>
+        <w:rPr>
+          <w:sz w:val="28"/>
+        </w:rPr>
+        <w:tab/>
+      </w:r>
+      <w:r>
+        <w:rPr>
+          <w:sz w:val="28"/>
+        </w:rPr>
+        <w:tab/>
+      </w:r>
+      <w:r>
+        <w:rPr>
+          <w:sz w:val="28"/>
+        </w:rPr>
+        <w:tab/>
+      </w:r>
+      <w:r>
+        <w:rPr>
+          <w:sz w:val="28"/>
+        </w:rPr>
+        <w:tab/>
+      </w:r>
+      <w:r>
+        <w:rPr>
+          <w:sz w:val="28"/>
+        </w:rPr>
+        <w:tab/>
+      </w:r>
+      <w:r>
+        <w:rPr>
+          <w:sz w:val="28"/>
+        </w:rPr>
+        <w:tab/>
+      </w:r>
+      <w:r>
+        <w:rPr>
+          <w:sz w:val="28"/>
+        </w:rPr>
+        <w:tab/>
+      </w:r>
+      <w:r>
+        <w:rPr>
+          <w:sz w:val="28"/>
+        </w:rPr>
+        <w:tab/>
+      </w:r>
+      <w:r>
+        <w:rPr>
+          <w:sz w:val="28"/>
+        </w:rPr>
+        <w:tab/>
+      </w:r>
+      <w:r>
+        <w:rPr>
+          <w:sz w:val="28"/>
+        </w:rPr>
+        <w:tab/>
+        <w:t>12</w:t>
+      </w:r>
+    </w:p>
+    <w:p>
+      <w:pPr>
         <w:numPr>
           <w:ilvl w:val="0"/>
           <w:numId w:val="1"/>
@@ -2395,6 +2942,91 @@
           <w:szCs w:val="28"/>
         </w:rPr>
         <w:t>Ambiente di destinazione</w:t>
+      </w:r>
+      <w:r>
+        <w:rPr>
+          <w:b/>
+          <w:sz w:val="28"/>
+          <w:szCs w:val="28"/>
+        </w:rPr>
+        <w:tab/>
+      </w:r>
+      <w:r>
+        <w:rPr>
+          <w:b/>
+          <w:sz w:val="28"/>
+          <w:szCs w:val="28"/>
+        </w:rPr>
+        <w:tab/>
+      </w:r>
+      <w:r>
+        <w:rPr>
+          <w:b/>
+          <w:sz w:val="28"/>
+          <w:szCs w:val="28"/>
+        </w:rPr>
+        <w:tab/>
+      </w:r>
+      <w:r>
+        <w:rPr>
+          <w:b/>
+          <w:sz w:val="28"/>
+          <w:szCs w:val="28"/>
+        </w:rPr>
+        <w:tab/>
+      </w:r>
+      <w:r>
+        <w:rPr>
+          <w:b/>
+          <w:sz w:val="28"/>
+          <w:szCs w:val="28"/>
+        </w:rPr>
+        <w:tab/>
+      </w:r>
+      <w:r>
+        <w:rPr>
+          <w:b/>
+          <w:sz w:val="28"/>
+          <w:szCs w:val="28"/>
+        </w:rPr>
+        <w:tab/>
+      </w:r>
+      <w:r>
+        <w:rPr>
+          <w:b/>
+          <w:sz w:val="28"/>
+          <w:szCs w:val="28"/>
+        </w:rPr>
+        <w:tab/>
+      </w:r>
+      <w:r>
+        <w:rPr>
+          <w:sz w:val="28"/>
+          <w:szCs w:val="28"/>
+        </w:rPr>
+        <w:t>12</w:t>
+      </w:r>
+    </w:p>
+    <w:p>
+      <w:pPr>
+        <w:numPr>
+          <w:ilvl w:val="0"/>
+          <w:numId w:val="1"/>
+        </w:numPr>
+        <w:jc w:val="both"/>
+        <w:rPr>
+          <w:b/>
+          <w:sz w:val="28"/>
+          <w:szCs w:val="28"/>
+        </w:rPr>
+      </w:pPr>
+      <w:r>
+        <w:rPr>
+          <w:b/>
+          <w:sz w:val="28"/>
+          <w:szCs w:val="28"/>
+        </w:rPr>
+        <w:t>Consegne e Scadenze</w:t>
       </w:r>
       <w:r>
         <w:rPr>
@@ -2530,6 +3162,10 @@
     <w:p/>
     <w:p/>
     <w:p>
+      <w:bookmarkStart w:id="0" w:name="_GoBack"/>
+      <w:bookmarkEnd w:id="0"/>
+    </w:p>
+    <w:p>
       <w:r>
         <w:rPr>
           <w:noProof/>
@@ -2537,7 +3173,7 @@
         </w:rPr>
         <w:lastRenderedPageBreak/>
         <w:drawing>
-          <wp:anchor distT="0" distB="0" distL="114300" distR="114300" simplePos="0" relativeHeight="251664384" behindDoc="1" locked="0" layoutInCell="1" allowOverlap="1" wp14:anchorId="0877C37F" wp14:editId="759388F2">
+          <wp:anchor distT="0" distB="0" distL="114300" distR="114300" simplePos="0" relativeHeight="251664384" behindDoc="1" locked="0" layoutInCell="1" allowOverlap="1" wp14:anchorId="14FB4880" wp14:editId="07192434">
             <wp:simplePos x="0" y="0"/>
             <wp:positionH relativeFrom="margin">
               <wp:align>left</wp:align>
@@ -4647,7 +5283,17 @@
           <w:szCs w:val="28"/>
           <w:highlight w:val="lightGray"/>
         </w:rPr>
-        <w:t>3. Requisiti funzionali</w:t>
+        <w:t>4</w:t>
+      </w:r>
+      <w:r>
+        <w:rPr>
+          <w:b/>
+          <w:bCs/>
+          <w:sz w:val="28"/>
+          <w:szCs w:val="28"/>
+          <w:highlight w:val="lightGray"/>
+        </w:rPr>
+        <w:t>. Requisiti funzionali</w:t>
       </w:r>
     </w:p>
     <w:tbl>
@@ -5183,7 +5829,16 @@
           <w:sz w:val="28"/>
           <w:szCs w:val="28"/>
         </w:rPr>
-        <w:t xml:space="preserve">3.1 </w:t>
+        <w:t>4</w:t>
+      </w:r>
+      <w:r>
+        <w:rPr>
+          <w:b/>
+          <w:bCs/>
+          <w:sz w:val="28"/>
+          <w:szCs w:val="28"/>
+        </w:rPr>
+        <w:t xml:space="preserve">.1 </w:t>
       </w:r>
       <w:r>
         <w:rPr>
@@ -6200,7 +6855,16 @@
           <w:sz w:val="28"/>
           <w:szCs w:val="28"/>
         </w:rPr>
-        <w:t xml:space="preserve">3.2 </w:t>
+        <w:t>4</w:t>
+      </w:r>
+      <w:r>
+        <w:rPr>
+          <w:b/>
+          <w:bCs/>
+          <w:sz w:val="28"/>
+          <w:szCs w:val="28"/>
+        </w:rPr>
+        <w:t xml:space="preserve">.2 </w:t>
       </w:r>
       <w:r>
         <w:rPr>
@@ -7288,7 +7952,16 @@
           <w:sz w:val="28"/>
           <w:szCs w:val="28"/>
         </w:rPr>
-        <w:t>3.3 RF 3 - Gestione amministratore</w:t>
+        <w:t>4</w:t>
+      </w:r>
+      <w:r>
+        <w:rPr>
+          <w:b/>
+          <w:bCs/>
+          <w:sz w:val="28"/>
+          <w:szCs w:val="28"/>
+        </w:rPr>
+        <w:t>.3 RF 3 - Gestione amministratore</w:t>
       </w:r>
     </w:p>
     <w:p>
@@ -7802,21 +8475,39 @@
     </w:p>
     <w:p>
       <w:pPr>
-        <w:rPr>
-          <w:b/>
-          <w:bCs/>
-          <w:sz w:val="28"/>
-          <w:szCs w:val="28"/>
-        </w:rPr>
-      </w:pPr>
-      <w:r>
-        <w:rPr>
-          <w:b/>
-          <w:bCs/>
-          <w:sz w:val="28"/>
-          <w:szCs w:val="28"/>
-        </w:rPr>
-        <w:t xml:space="preserve">3.4 RF 4 - </w:t>
+        <w:tabs>
+          <w:tab w:val="left" w:pos="1600"/>
+        </w:tabs>
+        <w:spacing w:line="259" w:lineRule="auto"/>
+        <w:jc w:val="both"/>
+      </w:pPr>
+    </w:p>
+    <w:p>
+      <w:pPr>
+        <w:rPr>
+          <w:b/>
+          <w:bCs/>
+          <w:sz w:val="28"/>
+          <w:szCs w:val="28"/>
+        </w:rPr>
+      </w:pPr>
+      <w:r>
+        <w:rPr>
+          <w:b/>
+          <w:bCs/>
+          <w:sz w:val="28"/>
+          <w:szCs w:val="28"/>
+        </w:rPr>
+        <w:t>4</w:t>
+      </w:r>
+      <w:r>
+        <w:rPr>
+          <w:b/>
+          <w:bCs/>
+          <w:sz w:val="28"/>
+          <w:szCs w:val="28"/>
+        </w:rPr>
+        <w:t xml:space="preserve">.4 RF 4 - </w:t>
       </w:r>
       <w:r>
         <w:rPr>
@@ -8408,18 +9099,6 @@
           <w:bCs/>
           <w:sz w:val="28"/>
           <w:szCs w:val="28"/>
-        </w:rPr>
-      </w:pPr>
-    </w:p>
-    <w:p>
-      <w:pPr>
-        <w:ind w:left="708" w:firstLine="708"/>
-        <w:rPr>
-          <w:b/>
-          <w:bCs/>
-          <w:sz w:val="28"/>
-          <w:szCs w:val="28"/>
-          <w:highlight w:val="lightGray"/>
         </w:rPr>
       </w:pPr>
     </w:p>
@@ -8556,7 +9235,7 @@
           <w:szCs w:val="28"/>
           <w:highlight w:val="lightGray"/>
         </w:rPr>
-        <w:t>4</w:t>
+        <w:t>5</w:t>
       </w:r>
       <w:r>
         <w:rPr>
@@ -8606,50 +9285,66 @@
           <w:sz w:val="28"/>
           <w:szCs w:val="28"/>
         </w:rPr>
-        <w:t>4.1 Usabilità</w:t>
-      </w:r>
-    </w:p>
-    <w:p>
-      <w:pPr>
-        <w:rPr>
-          <w:b/>
-          <w:bCs/>
-          <w:sz w:val="28"/>
-          <w:szCs w:val="28"/>
-        </w:rPr>
-      </w:pPr>
-      <w:r>
-        <w:rPr>
-          <w:b/>
-          <w:bCs/>
-          <w:sz w:val="28"/>
-          <w:szCs w:val="28"/>
-        </w:rPr>
-        <w:tab/>
-      </w:r>
-    </w:p>
-    <w:p>
-      <w:pPr>
-        <w:rPr>
-          <w:b/>
-          <w:bCs/>
-        </w:rPr>
-      </w:pPr>
-      <w:r>
-        <w:rPr>
-          <w:b/>
-          <w:bCs/>
-          <w:sz w:val="28"/>
-          <w:szCs w:val="28"/>
-        </w:rPr>
-        <w:tab/>
-      </w:r>
-      <w:r>
-        <w:rPr>
-          <w:b/>
-          <w:bCs/>
-        </w:rPr>
-        <w:t xml:space="preserve">4.1.1 </w:t>
+        <w:t>5</w:t>
+      </w:r>
+      <w:r>
+        <w:rPr>
+          <w:b/>
+          <w:bCs/>
+          <w:sz w:val="28"/>
+          <w:szCs w:val="28"/>
+        </w:rPr>
+        <w:t>.1 Usabilità</w:t>
+      </w:r>
+    </w:p>
+    <w:p>
+      <w:pPr>
+        <w:rPr>
+          <w:b/>
+          <w:bCs/>
+          <w:sz w:val="28"/>
+          <w:szCs w:val="28"/>
+        </w:rPr>
+      </w:pPr>
+      <w:r>
+        <w:rPr>
+          <w:b/>
+          <w:bCs/>
+          <w:sz w:val="28"/>
+          <w:szCs w:val="28"/>
+        </w:rPr>
+        <w:tab/>
+      </w:r>
+    </w:p>
+    <w:p>
+      <w:pPr>
+        <w:rPr>
+          <w:b/>
+          <w:bCs/>
+        </w:rPr>
+      </w:pPr>
+      <w:r>
+        <w:rPr>
+          <w:b/>
+          <w:bCs/>
+          <w:sz w:val="28"/>
+          <w:szCs w:val="28"/>
+        </w:rPr>
+        <w:tab/>
+      </w:r>
+      <w:r>
+        <w:rPr>
+          <w:b/>
+          <w:bCs/>
+        </w:rPr>
+        <w:t>5</w:t>
+      </w:r>
+      <w:r>
+        <w:rPr>
+          <w:b/>
+          <w:bCs/>
+        </w:rPr>
+        <w:t xml:space="preserve">.1.1 </w:t>
       </w:r>
       <w:r>
         <w:rPr>
@@ -8751,7 +9446,14 @@
           <w:b/>
           <w:bCs/>
         </w:rPr>
-        <w:t xml:space="preserve">4.1.2 </w:t>
+        <w:t>5</w:t>
+      </w:r>
+      <w:r>
+        <w:rPr>
+          <w:b/>
+          <w:bCs/>
+        </w:rPr>
+        <w:t xml:space="preserve">.1.2 </w:t>
       </w:r>
       <w:r>
         <w:rPr>
@@ -8846,7 +9548,14 @@
           <w:b/>
           <w:bCs/>
         </w:rPr>
-        <w:t xml:space="preserve">4.1.3 </w:t>
+        <w:t>5</w:t>
+      </w:r>
+      <w:r>
+        <w:rPr>
+          <w:b/>
+          <w:bCs/>
+        </w:rPr>
+        <w:t xml:space="preserve">.1.3 </w:t>
       </w:r>
       <w:r>
         <w:rPr>
@@ -8946,41 +9655,57 @@
           <w:sz w:val="28"/>
           <w:szCs w:val="28"/>
         </w:rPr>
-        <w:t>4.2 Affidabilità</w:t>
-      </w:r>
-    </w:p>
-    <w:p>
-      <w:pPr>
-        <w:rPr>
-          <w:b/>
-          <w:bCs/>
-          <w:sz w:val="28"/>
-          <w:szCs w:val="28"/>
-        </w:rPr>
-      </w:pPr>
-    </w:p>
-    <w:p>
-      <w:pPr>
-        <w:rPr>
-          <w:b/>
-          <w:bCs/>
-        </w:rPr>
-      </w:pPr>
-      <w:r>
-        <w:rPr>
-          <w:b/>
-          <w:bCs/>
-          <w:sz w:val="28"/>
-          <w:szCs w:val="28"/>
-        </w:rPr>
-        <w:tab/>
-      </w:r>
-      <w:r>
-        <w:rPr>
-          <w:b/>
-          <w:bCs/>
-        </w:rPr>
-        <w:t xml:space="preserve">4.2.1 </w:t>
+        <w:t>5</w:t>
+      </w:r>
+      <w:r>
+        <w:rPr>
+          <w:b/>
+          <w:bCs/>
+          <w:sz w:val="28"/>
+          <w:szCs w:val="28"/>
+        </w:rPr>
+        <w:t>.2 Affidabilità</w:t>
+      </w:r>
+    </w:p>
+    <w:p>
+      <w:pPr>
+        <w:rPr>
+          <w:b/>
+          <w:bCs/>
+          <w:sz w:val="28"/>
+          <w:szCs w:val="28"/>
+        </w:rPr>
+      </w:pPr>
+    </w:p>
+    <w:p>
+      <w:pPr>
+        <w:rPr>
+          <w:b/>
+          <w:bCs/>
+        </w:rPr>
+      </w:pPr>
+      <w:r>
+        <w:rPr>
+          <w:b/>
+          <w:bCs/>
+          <w:sz w:val="28"/>
+          <w:szCs w:val="28"/>
+        </w:rPr>
+        <w:tab/>
+      </w:r>
+      <w:r>
+        <w:rPr>
+          <w:b/>
+          <w:bCs/>
+        </w:rPr>
+        <w:t>5</w:t>
+      </w:r>
+      <w:r>
+        <w:rPr>
+          <w:b/>
+          <w:bCs/>
+        </w:rPr>
+        <w:t xml:space="preserve">.2.1 </w:t>
       </w:r>
       <w:r>
         <w:rPr>
@@ -9046,41 +9771,57 @@
           <w:sz w:val="28"/>
           <w:szCs w:val="28"/>
         </w:rPr>
-        <w:t>4.3 Prestazioni</w:t>
-      </w:r>
-    </w:p>
-    <w:p>
-      <w:pPr>
-        <w:rPr>
-          <w:b/>
-          <w:bCs/>
-          <w:sz w:val="28"/>
-          <w:szCs w:val="28"/>
-        </w:rPr>
-      </w:pPr>
-    </w:p>
-    <w:p>
-      <w:pPr>
-        <w:rPr>
-          <w:b/>
-          <w:bCs/>
-        </w:rPr>
-      </w:pPr>
-      <w:r>
-        <w:rPr>
-          <w:b/>
-          <w:bCs/>
-          <w:sz w:val="28"/>
-          <w:szCs w:val="28"/>
-        </w:rPr>
-        <w:tab/>
-      </w:r>
-      <w:r>
-        <w:rPr>
-          <w:b/>
-          <w:bCs/>
-        </w:rPr>
-        <w:t>4.3.1 Sistema responsive</w:t>
+        <w:t>5</w:t>
+      </w:r>
+      <w:r>
+        <w:rPr>
+          <w:b/>
+          <w:bCs/>
+          <w:sz w:val="28"/>
+          <w:szCs w:val="28"/>
+        </w:rPr>
+        <w:t>.3 Prestazioni</w:t>
+      </w:r>
+    </w:p>
+    <w:p>
+      <w:pPr>
+        <w:rPr>
+          <w:b/>
+          <w:bCs/>
+          <w:sz w:val="28"/>
+          <w:szCs w:val="28"/>
+        </w:rPr>
+      </w:pPr>
+    </w:p>
+    <w:p>
+      <w:pPr>
+        <w:rPr>
+          <w:b/>
+          <w:bCs/>
+        </w:rPr>
+      </w:pPr>
+      <w:r>
+        <w:rPr>
+          <w:b/>
+          <w:bCs/>
+          <w:sz w:val="28"/>
+          <w:szCs w:val="28"/>
+        </w:rPr>
+        <w:tab/>
+      </w:r>
+      <w:r>
+        <w:rPr>
+          <w:b/>
+          <w:bCs/>
+        </w:rPr>
+        <w:t>5</w:t>
+      </w:r>
+      <w:r>
+        <w:rPr>
+          <w:b/>
+          <w:bCs/>
+        </w:rPr>
+        <w:t>.3.1 Sistema responsive</w:t>
       </w:r>
     </w:p>
     <w:p>
@@ -9128,7 +9869,14 @@
           <w:b/>
           <w:bCs/>
         </w:rPr>
-        <w:t>4.3.2 Navigazione concorrente</w:t>
+        <w:t>5</w:t>
+      </w:r>
+      <w:r>
+        <w:rPr>
+          <w:b/>
+          <w:bCs/>
+        </w:rPr>
+        <w:t>.3.2 Navigazione concorrente</w:t>
       </w:r>
     </w:p>
     <w:p>
@@ -9169,7 +9917,14 @@
           <w:b/>
           <w:bCs/>
         </w:rPr>
-        <w:t>4.3.3 Qualità dei dati</w:t>
+        <w:t>5</w:t>
+      </w:r>
+      <w:r>
+        <w:rPr>
+          <w:b/>
+          <w:bCs/>
+        </w:rPr>
+        <w:t>.3.3 Qualità dei dati</w:t>
       </w:r>
     </w:p>
     <w:p>
@@ -9343,7 +10098,14 @@
           <w:b/>
           <w:bCs/>
         </w:rPr>
-        <w:t>4.3.4 Disponibilità</w:t>
+        <w:t>5</w:t>
+      </w:r>
+      <w:r>
+        <w:rPr>
+          <w:b/>
+          <w:bCs/>
+        </w:rPr>
+        <w:t>.3.4 Disponibilità</w:t>
       </w:r>
     </w:p>
     <w:p>
@@ -9381,7 +10143,14 @@
           <w:b/>
           <w:bCs/>
         </w:rPr>
-        <w:t>4.3.5 Tempi di risposta brevi</w:t>
+        <w:t>5</w:t>
+      </w:r>
+      <w:r>
+        <w:rPr>
+          <w:b/>
+          <w:bCs/>
+        </w:rPr>
+        <w:t>.3.5 Tempi di risposta brevi</w:t>
       </w:r>
     </w:p>
     <w:p>
@@ -9441,44 +10210,62 @@
           <w:sz w:val="28"/>
           <w:szCs w:val="28"/>
         </w:rPr>
-        <w:t>4.4 Supportabilità</w:t>
-      </w:r>
-    </w:p>
-    <w:p>
-      <w:pPr>
-        <w:rPr>
-          <w:b/>
-          <w:bCs/>
-          <w:sz w:val="28"/>
-          <w:szCs w:val="28"/>
-        </w:rPr>
-      </w:pPr>
-      <w:r>
-        <w:rPr>
-          <w:b/>
-          <w:bCs/>
-          <w:sz w:val="28"/>
-          <w:szCs w:val="28"/>
-        </w:rPr>
-        <w:tab/>
-      </w:r>
-    </w:p>
-    <w:p>
-      <w:pPr>
-        <w:rPr>
-          <w:b/>
-          <w:bCs/>
-        </w:rPr>
-      </w:pPr>
-      <w:r>
-        <w:rPr>
-          <w:b/>
-          <w:bCs/>
-          <w:sz w:val="28"/>
-          <w:szCs w:val="28"/>
-        </w:rPr>
-        <w:tab/>
-        <w:t xml:space="preserve">4.4.1 </w:t>
+        <w:t>5</w:t>
+      </w:r>
+      <w:r>
+        <w:rPr>
+          <w:b/>
+          <w:bCs/>
+          <w:sz w:val="28"/>
+          <w:szCs w:val="28"/>
+        </w:rPr>
+        <w:t>.4 Supportabilità</w:t>
+      </w:r>
+    </w:p>
+    <w:p>
+      <w:pPr>
+        <w:rPr>
+          <w:b/>
+          <w:bCs/>
+          <w:sz w:val="28"/>
+          <w:szCs w:val="28"/>
+        </w:rPr>
+      </w:pPr>
+      <w:r>
+        <w:rPr>
+          <w:b/>
+          <w:bCs/>
+          <w:sz w:val="28"/>
+          <w:szCs w:val="28"/>
+        </w:rPr>
+        <w:tab/>
+      </w:r>
+    </w:p>
+    <w:p>
+      <w:pPr>
+        <w:rPr>
+          <w:b/>
+          <w:bCs/>
+        </w:rPr>
+      </w:pPr>
+      <w:r>
+        <w:rPr>
+          <w:b/>
+          <w:bCs/>
+          <w:sz w:val="28"/>
+          <w:szCs w:val="28"/>
+        </w:rPr>
+        <w:tab/>
+        <w:t>5</w:t>
+      </w:r>
+      <w:r>
+        <w:rPr>
+          <w:b/>
+          <w:bCs/>
+          <w:sz w:val="28"/>
+          <w:szCs w:val="28"/>
+        </w:rPr>
+        <w:t xml:space="preserve">.4.1 </w:t>
       </w:r>
       <w:r>
         <w:rPr>
@@ -9512,45 +10299,59 @@
           <w:sz w:val="28"/>
           <w:szCs w:val="28"/>
         </w:rPr>
-        <w:t>4.5 Implementazione</w:t>
-      </w:r>
-    </w:p>
-    <w:p>
-      <w:pPr>
-        <w:rPr>
-          <w:b/>
-          <w:sz w:val="28"/>
-          <w:szCs w:val="28"/>
-        </w:rPr>
-      </w:pPr>
-      <w:r>
-        <w:rPr>
-          <w:b/>
-          <w:sz w:val="28"/>
-          <w:szCs w:val="28"/>
-        </w:rPr>
-        <w:tab/>
-      </w:r>
-    </w:p>
-    <w:p>
-      <w:pPr>
-        <w:rPr>
-          <w:b/>
-        </w:rPr>
-      </w:pPr>
-      <w:r>
-        <w:rPr>
-          <w:b/>
-          <w:sz w:val="28"/>
-          <w:szCs w:val="28"/>
-        </w:rPr>
-        <w:tab/>
-      </w:r>
-      <w:r>
-        <w:rPr>
-          <w:b/>
-        </w:rPr>
-        <w:t>4.5.1 Recupero dati</w:t>
+        <w:t>5</w:t>
+      </w:r>
+      <w:r>
+        <w:rPr>
+          <w:b/>
+          <w:sz w:val="28"/>
+          <w:szCs w:val="28"/>
+        </w:rPr>
+        <w:t>.5 Implementazione</w:t>
+      </w:r>
+    </w:p>
+    <w:p>
+      <w:pPr>
+        <w:rPr>
+          <w:b/>
+          <w:sz w:val="28"/>
+          <w:szCs w:val="28"/>
+        </w:rPr>
+      </w:pPr>
+      <w:r>
+        <w:rPr>
+          <w:b/>
+          <w:sz w:val="28"/>
+          <w:szCs w:val="28"/>
+        </w:rPr>
+        <w:tab/>
+      </w:r>
+    </w:p>
+    <w:p>
+      <w:pPr>
+        <w:rPr>
+          <w:b/>
+        </w:rPr>
+      </w:pPr>
+      <w:r>
+        <w:rPr>
+          <w:b/>
+          <w:sz w:val="28"/>
+          <w:szCs w:val="28"/>
+        </w:rPr>
+        <w:tab/>
+      </w:r>
+      <w:r>
+        <w:rPr>
+          <w:b/>
+        </w:rPr>
+        <w:t>5</w:t>
+      </w:r>
+      <w:r>
+        <w:rPr>
+          <w:b/>
+        </w:rPr>
+        <w:t>.5.1 Recupero dati</w:t>
       </w:r>
     </w:p>
     <w:p>
@@ -9599,7 +10400,13 @@
           <w:b/>
         </w:rPr>
         <w:tab/>
-        <w:t>4.5.2</w:t>
+        <w:t>5</w:t>
+      </w:r>
+      <w:r>
+        <w:rPr>
+          <w:b/>
+        </w:rPr>
+        <w:t>.5.2</w:t>
       </w:r>
       <w:r>
         <w:rPr>
@@ -9642,7 +10449,15 @@
           <w:sz w:val="28"/>
           <w:szCs w:val="28"/>
         </w:rPr>
-        <w:t>4.6 Interfacce</w:t>
+        <w:t>5</w:t>
+      </w:r>
+      <w:r>
+        <w:rPr>
+          <w:b/>
+          <w:sz w:val="28"/>
+          <w:szCs w:val="28"/>
+        </w:rPr>
+        <w:t>.6 Interfacce</w:t>
       </w:r>
     </w:p>
     <w:p>
@@ -9674,7 +10489,13 @@
         <w:rPr>
           <w:b/>
         </w:rPr>
-        <w:t>4.6.1 Interfaccia user friendly</w:t>
+        <w:t>5</w:t>
+      </w:r>
+      <w:r>
+        <w:rPr>
+          <w:b/>
+        </w:rPr>
+        <w:t>.6.1 Interfaccia user friendly</w:t>
       </w:r>
     </w:p>
     <w:p>
@@ -9711,7 +10532,15 @@
           <w:sz w:val="28"/>
           <w:szCs w:val="28"/>
         </w:rPr>
-        <w:t>4.7 Packaging</w:t>
+        <w:t>5</w:t>
+      </w:r>
+      <w:r>
+        <w:rPr>
+          <w:b/>
+          <w:sz w:val="28"/>
+          <w:szCs w:val="28"/>
+        </w:rPr>
+        <w:t>.7 Packaging</w:t>
       </w:r>
     </w:p>
     <w:p>
@@ -9743,7 +10572,13 @@
         <w:rPr>
           <w:b/>
         </w:rPr>
-        <w:t>4.7.1 Applicazione web-based</w:t>
+        <w:t>5</w:t>
+      </w:r>
+      <w:r>
+        <w:rPr>
+          <w:b/>
+        </w:rPr>
+        <w:t>.7.1 Applicazione web-based</w:t>
       </w:r>
     </w:p>
     <w:p>
@@ -9885,34 +10720,50 @@
           <w:sz w:val="28"/>
           <w:szCs w:val="28"/>
         </w:rPr>
-        <w:t>4.8 Legali</w:t>
-      </w:r>
-    </w:p>
-    <w:p>
-      <w:pPr>
-        <w:rPr>
-          <w:b/>
-          <w:sz w:val="28"/>
-          <w:szCs w:val="28"/>
-        </w:rPr>
-      </w:pPr>
-    </w:p>
-    <w:p>
-      <w:pPr>
-        <w:rPr>
-          <w:b/>
-          <w:sz w:val="28"/>
-          <w:szCs w:val="28"/>
-        </w:rPr>
-      </w:pPr>
-      <w:r>
-        <w:rPr>
-          <w:b/>
-          <w:sz w:val="28"/>
-          <w:szCs w:val="28"/>
-        </w:rPr>
-        <w:tab/>
-        <w:t>4.8.1 Sicurezza</w:t>
+        <w:t>5</w:t>
+      </w:r>
+      <w:r>
+        <w:rPr>
+          <w:b/>
+          <w:sz w:val="28"/>
+          <w:szCs w:val="28"/>
+        </w:rPr>
+        <w:t>.8 Legali</w:t>
+      </w:r>
+    </w:p>
+    <w:p>
+      <w:pPr>
+        <w:rPr>
+          <w:b/>
+          <w:sz w:val="28"/>
+          <w:szCs w:val="28"/>
+        </w:rPr>
+      </w:pPr>
+    </w:p>
+    <w:p>
+      <w:pPr>
+        <w:rPr>
+          <w:b/>
+          <w:sz w:val="28"/>
+          <w:szCs w:val="28"/>
+        </w:rPr>
+      </w:pPr>
+      <w:r>
+        <w:rPr>
+          <w:b/>
+          <w:sz w:val="28"/>
+          <w:szCs w:val="28"/>
+        </w:rPr>
+        <w:tab/>
+        <w:t>5</w:t>
+      </w:r>
+      <w:r>
+        <w:rPr>
+          <w:b/>
+          <w:sz w:val="28"/>
+          <w:szCs w:val="28"/>
+        </w:rPr>
+        <w:t>.8.1 Sicurezza</w:t>
       </w:r>
       <w:r>
         <w:rPr>
@@ -10005,7 +10856,34 @@
           <w:szCs w:val="28"/>
           <w:highlight w:val="lightGray"/>
         </w:rPr>
-        <w:t>5. Ambiente di sviluppo</w:t>
+        <w:t>6</w:t>
+      </w:r>
+      <w:r>
+        <w:rPr>
+          <w:b/>
+          <w:sz w:val="28"/>
+          <w:szCs w:val="28"/>
+          <w:highlight w:val="lightGray"/>
+        </w:rPr>
+        <w:t xml:space="preserve">. Ambiente </w:t>
+      </w:r>
+      <w:r>
+        <w:rPr>
+          <w:b/>
+          <w:sz w:val="28"/>
+          <w:szCs w:val="28"/>
+          <w:highlight w:val="lightGray"/>
+        </w:rPr>
+        <w:t xml:space="preserve">di </w:t>
+      </w:r>
+      <w:r>
+        <w:rPr>
+          <w:b/>
+          <w:sz w:val="28"/>
+          <w:szCs w:val="28"/>
+          <w:highlight w:val="lightGray"/>
+        </w:rPr>
+        <w:t>destinazione</w:t>
       </w:r>
     </w:p>
     <w:p>
@@ -10462,8 +11340,6 @@
               </w:rPr>
               <w:t>13 dicembre 2019</w:t>
             </w:r>
-            <w:bookmarkStart w:id="0" w:name="_GoBack"/>
-            <w:bookmarkEnd w:id="0"/>
           </w:p>
         </w:tc>
       </w:tr>
@@ -12748,7 +13624,7 @@
   <w:abstractNum w:abstractNumId="19">
     <w:nsid w:val="6E980C71"/>
     <w:multiLevelType w:val="multilevel"/>
-    <w:tmpl w:val="2410E08C"/>
+    <w:tmpl w:val="BE6E0112"/>
     <w:lvl w:ilvl="0">
       <w:start w:val="1"/>
       <w:numFmt w:val="decimal"/>
@@ -12763,13 +13639,14 @@
     </w:lvl>
     <w:lvl w:ilvl="1">
       <w:start w:val="1"/>
-      <w:numFmt w:val="lowerLetter"/>
-      <w:lvlText w:val="%2."/>
-      <w:lvlJc w:val="left"/>
+      <w:numFmt w:val="decimal"/>
+      <w:lvlText w:val="5.%2"/>
+      <w:lvlJc w:val="center"/>
       <w:pPr>
         <w:ind w:left="1440" w:hanging="360"/>
       </w:pPr>
       <w:rPr>
+        <w:rFonts w:hint="default"/>
         <w:u w:val="none"/>
       </w:rPr>
     </w:lvl>
@@ -13085,6 +13962,98 @@
     </w:lvl>
   </w:abstractNum>
   <w:abstractNum w:abstractNumId="22">
+    <w:nsid w:val="7D7E13C1"/>
+    <w:multiLevelType w:val="hybridMultilevel"/>
+    <w:tmpl w:val="EE303B34"/>
+    <w:lvl w:ilvl="0" w:tplc="F5EC047A">
+      <w:start w:val="1"/>
+      <w:numFmt w:val="decimal"/>
+      <w:lvlText w:val="4.%1"/>
+      <w:lvlJc w:val="center"/>
+      <w:pPr>
+        <w:ind w:left="1440" w:hanging="360"/>
+      </w:pPr>
+      <w:rPr>
+        <w:rFonts w:hint="default"/>
+      </w:rPr>
+    </w:lvl>
+    <w:lvl w:ilvl="1" w:tplc="DFF8B0C4">
+      <w:start w:val="1"/>
+      <w:numFmt w:val="decimal"/>
+      <w:lvlText w:val="4.%2"/>
+      <w:lvlJc w:val="center"/>
+      <w:pPr>
+        <w:ind w:left="1440" w:hanging="360"/>
+      </w:pPr>
+      <w:rPr>
+        <w:rFonts w:hint="default"/>
+      </w:rPr>
+    </w:lvl>
+    <w:lvl w:ilvl="2" w:tplc="0410001B" w:tentative="1">
+      <w:start w:val="1"/>
+      <w:numFmt w:val="lowerRoman"/>
+      <w:lvlText w:val="%3."/>
+      <w:lvlJc w:val="right"/>
+      <w:pPr>
+        <w:ind w:left="2160" w:hanging="180"/>
+      </w:pPr>
+    </w:lvl>
+    <w:lvl w:ilvl="3" w:tplc="0410000F" w:tentative="1">
+      <w:start w:val="1"/>
+      <w:numFmt w:val="decimal"/>
+      <w:lvlText w:val="%4."/>
+      <w:lvlJc w:val="left"/>
+      <w:pPr>
+        <w:ind w:left="2880" w:hanging="360"/>
+      </w:pPr>
+    </w:lvl>
+    <w:lvl w:ilvl="4" w:tplc="04100019" w:tentative="1">
+      <w:start w:val="1"/>
+      <w:numFmt w:val="lowerLetter"/>
+      <w:lvlText w:val="%5."/>
+      <w:lvlJc w:val="left"/>
+      <w:pPr>
+        <w:ind w:left="3600" w:hanging="360"/>
+      </w:pPr>
+    </w:lvl>
+    <w:lvl w:ilvl="5" w:tplc="0410001B" w:tentative="1">
+      <w:start w:val="1"/>
+      <w:numFmt w:val="lowerRoman"/>
+      <w:lvlText w:val="%6."/>
+      <w:lvlJc w:val="right"/>
+      <w:pPr>
+        <w:ind w:left="4320" w:hanging="180"/>
+      </w:pPr>
+    </w:lvl>
+    <w:lvl w:ilvl="6" w:tplc="0410000F" w:tentative="1">
+      <w:start w:val="1"/>
+      <w:numFmt w:val="decimal"/>
+      <w:lvlText w:val="%7."/>
+      <w:lvlJc w:val="left"/>
+      <w:pPr>
+        <w:ind w:left="5040" w:hanging="360"/>
+      </w:pPr>
+    </w:lvl>
+    <w:lvl w:ilvl="7" w:tplc="04100019" w:tentative="1">
+      <w:start w:val="1"/>
+      <w:numFmt w:val="lowerLetter"/>
+      <w:lvlText w:val="%8."/>
+      <w:lvlJc w:val="left"/>
+      <w:pPr>
+        <w:ind w:left="5760" w:hanging="360"/>
+      </w:pPr>
+    </w:lvl>
+    <w:lvl w:ilvl="8" w:tplc="0410001B" w:tentative="1">
+      <w:start w:val="1"/>
+      <w:numFmt w:val="lowerRoman"/>
+      <w:lvlText w:val="%9."/>
+      <w:lvlJc w:val="right"/>
+      <w:pPr>
+        <w:ind w:left="6480" w:hanging="180"/>
+      </w:pPr>
+    </w:lvl>
+  </w:abstractNum>
+  <w:abstractNum w:abstractNumId="23">
     <w:nsid w:val="7EF01F53"/>
     <w:multiLevelType w:val="hybridMultilevel"/>
     <w:tmpl w:val="D56E5974"/>
@@ -13231,7 +14200,7 @@
     <w:abstractNumId w:val="14"/>
   </w:num>
   <w:num w:numId="12">
-    <w:abstractNumId w:val="22"/>
+    <w:abstractNumId w:val="23"/>
   </w:num>
   <w:num w:numId="13">
     <w:abstractNumId w:val="18"/>
@@ -13265,6 +14234,9 @@
   </w:num>
   <w:num w:numId="23">
     <w:abstractNumId w:val="6"/>
+  </w:num>
+  <w:num w:numId="24">
+    <w:abstractNumId w:val="22"/>
   </w:num>
 </w:numbering>
 </file>

</xml_diff>